<commit_message>
real life application of NeRF
</commit_message>
<xml_diff>
--- a/NeRF real life applications.docx
+++ b/NeRF real life applications.docx
@@ -1,7 +1,19 @@
 
 <file path=word/document.xml><?xml version="1.0" encoding="utf-8"?>
-<w:document xmlns:wpc="http://schemas.microsoft.com/office/word/2010/wordprocessingCanvas" xmlns:cx="http://schemas.microsoft.com/office/drawing/2014/chartex" xmlns:cx1="http://schemas.microsoft.com/office/drawing/2015/9/8/chartex" xmlns:cx2="http://schemas.microsoft.com/office/drawing/2015/10/21/chartex" xmlns:cx3="http://schemas.microsoft.com/office/drawing/2016/5/9/chartex" xmlns:cx4="http://schemas.microsoft.com/office/drawing/2016/5/10/chartex" xmlns:cx5="http://schemas.microsoft.com/office/drawing/2016/5/11/chartex" xmlns:cx6="http://schemas.microsoft.com/office/drawing/2016/5/12/chartex" xmlns:cx7="http://schemas.microsoft.com/office/drawing/2016/5/13/chartex" xmlns:cx8="http://schemas.microsoft.com/office/drawing/2016/5/14/chartex" xmlns:mc="http://schemas.openxmlformats.org/markup-compatibility/2006" xmlns:aink="http://schemas.microsoft.com/office/drawing/2016/ink" xmlns:am3d="http://schemas.microsoft.com/office/drawing/2017/model3d" xmlns:o="urn:schemas-microsoft-com:office:office" xmlns:r="http://schemas.openxmlformats.org/officeDocument/2006/relationships" xmlns:m="http://schemas.openxmlformats.org/officeDocument/2006/math" xmlns:v="urn:schemas-microsoft-com:vml" xmlns:wp14="http://schemas.microsoft.com/office/word/2010/wordprocessingDrawing" xmlns:wp="http://schemas.openxmlformats.org/drawingml/2006/wordprocessingDrawing" xmlns:w10="urn:schemas-microsoft-com:office:word" xmlns:w="http://schemas.openxmlformats.org/wordprocessingml/2006/main" xmlns:w14="http://schemas.microsoft.com/office/word/2010/wordml" xmlns:w15="http://schemas.microsoft.com/office/word/2012/wordml" xmlns:w16cex="http://schemas.microsoft.com/office/word/2018/wordml/cex" xmlns:w16cid="http://schemas.microsoft.com/office/word/2016/wordml/cid" xmlns:w16="http://schemas.microsoft.com/office/word/2018/wordml" xmlns:w16sdtdh="http://schemas.microsoft.com/office/word/2020/wordml/sdtdatahash" xmlns:w16se="http://schemas.microsoft.com/office/word/2015/wordml/symex" xmlns:wpg="http://schemas.microsoft.com/office/word/2010/wordprocessingGroup" xmlns:wpi="http://schemas.microsoft.com/office/word/2010/wordprocessingInk" xmlns:wne="http://schemas.microsoft.com/office/word/2006/wordml" xmlns:wps="http://schemas.microsoft.com/office/word/2010/wordprocessingShape" mc:Ignorable="w14 w15 w16se w16cid w16 w16cex w16sdtdh wp14">
+<w:document xmlns:wpc="http://schemas.microsoft.com/office/word/2010/wordprocessingCanvas" xmlns:cx="http://schemas.microsoft.com/office/drawing/2014/chartex" xmlns:mc="http://schemas.openxmlformats.org/markup-compatibility/2006" xmlns:o="urn:schemas-microsoft-com:office:office" xmlns:r="http://schemas.openxmlformats.org/officeDocument/2006/relationships" xmlns:m="http://schemas.openxmlformats.org/officeDocument/2006/math" xmlns:v="urn:schemas-microsoft-com:vml" xmlns:wp14="http://schemas.microsoft.com/office/word/2010/wordprocessingDrawing" xmlns:wp="http://schemas.openxmlformats.org/drawingml/2006/wordprocessingDrawing" xmlns:w10="urn:schemas-microsoft-com:office:word" xmlns:w="http://schemas.openxmlformats.org/wordprocessingml/2006/main" xmlns:w14="http://schemas.microsoft.com/office/word/2010/wordml" xmlns:w15="http://schemas.microsoft.com/office/word/2012/wordml" xmlns:w16se="http://schemas.microsoft.com/office/word/2015/wordml/symex" xmlns:wpg="http://schemas.microsoft.com/office/word/2010/wordprocessingGroup" xmlns:wpi="http://schemas.microsoft.com/office/word/2010/wordprocessingInk" xmlns:wne="http://schemas.microsoft.com/office/word/2006/wordml" xmlns:wps="http://schemas.microsoft.com/office/word/2010/wordprocessingShape" mc:Ignorable="w14 w15 w16se wp14">
   <w:body>
+    <w:p>
+      <w:pPr>
+        <w:jc w:val="both"/>
+        <w:rPr>
+          <w:rFonts w:ascii="Times New Roman" w:hAnsi="Times New Roman" w:cs="Times New Roman"/>
+          <w:sz w:val="26"/>
+          <w:szCs w:val="26"/>
+        </w:rPr>
+      </w:pPr>
+      <w:bookmarkStart w:id="0" w:name="_GoBack"/>
+      <w:bookmarkEnd w:id="0"/>
+    </w:p>
     <w:tbl>
       <w:tblPr>
         <w:tblStyle w:val="TableGrid"/>
@@ -12,6 +24,9 @@
         <w:gridCol w:w="9350"/>
       </w:tblGrid>
       <w:tr>
+        <w:trPr>
+          <w:trHeight w:val="872"/>
+        </w:trPr>
         <w:tc>
           <w:tcPr>
             <w:tcW w:w="9350" w:type="dxa"/>
@@ -52,16 +67,13 @@
               <w:t>) is a cutting-edge technique in computer vision and computer graphics with numerous real-life applications. Here are some application ideas:</w:t>
             </w:r>
           </w:p>
-          <w:p>
-            <w:pPr>
-              <w:jc w:val="both"/>
-              <w:rPr>
-                <w:rFonts w:ascii="Times New Roman" w:hAnsi="Times New Roman" w:cs="Times New Roman"/>
-                <w:sz w:val="26"/>
-                <w:szCs w:val="26"/>
-              </w:rPr>
-            </w:pPr>
-          </w:p>
+        </w:tc>
+      </w:tr>
+      <w:tr>
+        <w:tc>
+          <w:tcPr>
+            <w:tcW w:w="9350" w:type="dxa"/>
+          </w:tcPr>
           <w:p>
             <w:pPr>
               <w:jc w:val="both"/>
@@ -148,6 +160,13 @@
               </w:rPr>
             </w:pPr>
           </w:p>
+        </w:tc>
+      </w:tr>
+      <w:tr>
+        <w:tc>
+          <w:tcPr>
+            <w:tcW w:w="9350" w:type="dxa"/>
+          </w:tcPr>
           <w:p>
             <w:pPr>
               <w:jc w:val="both"/>
@@ -234,6 +253,13 @@
               </w:rPr>
             </w:pPr>
           </w:p>
+        </w:tc>
+      </w:tr>
+      <w:tr>
+        <w:tc>
+          <w:tcPr>
+            <w:tcW w:w="9350" w:type="dxa"/>
+          </w:tcPr>
           <w:p>
             <w:pPr>
               <w:jc w:val="both"/>
@@ -320,6 +346,13 @@
               </w:rPr>
             </w:pPr>
           </w:p>
+        </w:tc>
+      </w:tr>
+      <w:tr>
+        <w:tc>
+          <w:tcPr>
+            <w:tcW w:w="9350" w:type="dxa"/>
+          </w:tcPr>
           <w:p>
             <w:pPr>
               <w:jc w:val="both"/>
@@ -406,6 +439,13 @@
               </w:rPr>
             </w:pPr>
           </w:p>
+        </w:tc>
+      </w:tr>
+      <w:tr>
+        <w:tc>
+          <w:tcPr>
+            <w:tcW w:w="9350" w:type="dxa"/>
+          </w:tcPr>
           <w:p>
             <w:pPr>
               <w:jc w:val="both"/>
@@ -492,16 +532,16 @@
               </w:rPr>
             </w:pPr>
           </w:p>
-          <w:p>
-            <w:pPr>
-              <w:jc w:val="both"/>
-              <w:rPr>
-                <w:rFonts w:ascii="Times New Roman" w:hAnsi="Times New Roman" w:cs="Times New Roman"/>
-                <w:sz w:val="26"/>
-                <w:szCs w:val="26"/>
-              </w:rPr>
-            </w:pPr>
-          </w:p>
+        </w:tc>
+      </w:tr>
+      <w:tr>
+        <w:trPr>
+          <w:trHeight w:val="1592"/>
+        </w:trPr>
+        <w:tc>
+          <w:tcPr>
+            <w:tcW w:w="9350" w:type="dxa"/>
+          </w:tcPr>
           <w:p>
             <w:pPr>
               <w:jc w:val="both"/>
@@ -570,6 +610,16 @@
               </w:rPr>
             </w:pPr>
           </w:p>
+        </w:tc>
+      </w:tr>
+      <w:tr>
+        <w:trPr>
+          <w:trHeight w:val="1340"/>
+        </w:trPr>
+        <w:tc>
+          <w:tcPr>
+            <w:tcW w:w="9350" w:type="dxa"/>
+          </w:tcPr>
           <w:p>
             <w:pPr>
               <w:jc w:val="both"/>
@@ -643,20 +693,38 @@
               <w:jc w:val="both"/>
               <w:rPr>
                 <w:rFonts w:ascii="Times New Roman" w:hAnsi="Times New Roman" w:cs="Times New Roman"/>
-                <w:b/>
-                <w:bCs/>
-                <w:sz w:val="26"/>
-                <w:szCs w:val="26"/>
-              </w:rPr>
-            </w:pPr>
-            <w:r>
-              <w:rPr>
-                <w:rFonts w:ascii="Times New Roman" w:hAnsi="Times New Roman" w:cs="Times New Roman"/>
-                <w:b/>
-                <w:bCs/>
-                <w:sz w:val="26"/>
-                <w:szCs w:val="26"/>
-              </w:rPr>
+                <w:sz w:val="26"/>
+                <w:szCs w:val="26"/>
+              </w:rPr>
+            </w:pPr>
+          </w:p>
+        </w:tc>
+      </w:tr>
+      <w:tr>
+        <w:tc>
+          <w:tcPr>
+            <w:tcW w:w="9350" w:type="dxa"/>
+          </w:tcPr>
+          <w:p>
+            <w:pPr>
+              <w:jc w:val="both"/>
+              <w:rPr>
+                <w:rFonts w:ascii="Times New Roman" w:hAnsi="Times New Roman" w:cs="Times New Roman"/>
+                <w:b/>
+                <w:bCs/>
+                <w:sz w:val="26"/>
+                <w:szCs w:val="26"/>
+              </w:rPr>
+            </w:pPr>
+            <w:r>
+              <w:rPr>
+                <w:rFonts w:ascii="Times New Roman" w:hAnsi="Times New Roman" w:cs="Times New Roman"/>
+                <w:b/>
+                <w:bCs/>
+                <w:sz w:val="26"/>
+                <w:szCs w:val="26"/>
+              </w:rPr>
+              <w:lastRenderedPageBreak/>
               <w:t>8. **Fashion and Apparel**:</w:t>
             </w:r>
           </w:p>
@@ -711,7 +779,6 @@
                 <w:sz w:val="26"/>
                 <w:szCs w:val="26"/>
               </w:rPr>
-              <w:lastRenderedPageBreak/>
               <w:t xml:space="preserve">   - Customers can see how garments fit and flow in a realistic 3D environment.</w:t>
             </w:r>
           </w:p>
@@ -725,6 +792,13 @@
               </w:rPr>
             </w:pPr>
           </w:p>
+        </w:tc>
+      </w:tr>
+      <w:tr>
+        <w:tc>
+          <w:tcPr>
+            <w:tcW w:w="9350" w:type="dxa"/>
+          </w:tcPr>
           <w:p>
             <w:pPr>
               <w:jc w:val="both"/>
@@ -793,6 +867,13 @@
               </w:rPr>
             </w:pPr>
           </w:p>
+        </w:tc>
+      </w:tr>
+      <w:tr>
+        <w:tc>
+          <w:tcPr>
+            <w:tcW w:w="9350" w:type="dxa"/>
+          </w:tcPr>
           <w:p>
             <w:pPr>
               <w:jc w:val="both"/>
@@ -879,6 +960,13 @@
               </w:rPr>
             </w:pPr>
           </w:p>
+        </w:tc>
+      </w:tr>
+      <w:tr>
+        <w:tc>
+          <w:tcPr>
+            <w:tcW w:w="9350" w:type="dxa"/>
+          </w:tcPr>
           <w:p>
             <w:pPr>
               <w:jc w:val="both"/>
@@ -965,6 +1053,13 @@
               </w:rPr>
             </w:pPr>
           </w:p>
+        </w:tc>
+      </w:tr>
+      <w:tr>
+        <w:tc>
+          <w:tcPr>
+            <w:tcW w:w="9350" w:type="dxa"/>
+          </w:tcPr>
           <w:p>
             <w:pPr>
               <w:jc w:val="both"/>
@@ -1051,6 +1146,13 @@
               </w:rPr>
             </w:pPr>
           </w:p>
+        </w:tc>
+      </w:tr>
+      <w:tr>
+        <w:tc>
+          <w:tcPr>
+            <w:tcW w:w="9350" w:type="dxa"/>
+          </w:tcPr>
           <w:p>
             <w:pPr>
               <w:jc w:val="both"/>
@@ -1119,6 +1221,13 @@
               </w:rPr>
             </w:pPr>
           </w:p>
+        </w:tc>
+      </w:tr>
+      <w:tr>
+        <w:tc>
+          <w:tcPr>
+            <w:tcW w:w="9350" w:type="dxa"/>
+          </w:tcPr>
           <w:p>
             <w:pPr>
               <w:jc w:val="both"/>
@@ -1169,6 +1278,13 @@
               </w:rPr>
             </w:pPr>
           </w:p>
+        </w:tc>
+      </w:tr>
+      <w:tr>
+        <w:tc>
+          <w:tcPr>
+            <w:tcW w:w="9350" w:type="dxa"/>
+          </w:tcPr>
           <w:p>
             <w:pPr>
               <w:jc w:val="both"/>
@@ -1207,54 +1323,6 @@
                 <w:szCs w:val="26"/>
               </w:rPr>
               <w:t xml:space="preserve">    - Interior designers and homeowners can visualize and experiment with furniture, decor, and room layouts in a virtual 3D space before making design decisions.</w:t>
-            </w:r>
-          </w:p>
-          <w:p>
-            <w:pPr>
-              <w:jc w:val="both"/>
-              <w:rPr>
-                <w:rFonts w:ascii="Times New Roman" w:hAnsi="Times New Roman" w:cs="Times New Roman"/>
-                <w:sz w:val="26"/>
-                <w:szCs w:val="26"/>
-              </w:rPr>
-            </w:pPr>
-          </w:p>
-          <w:p>
-            <w:pPr>
-              <w:jc w:val="both"/>
-              <w:rPr>
-                <w:rFonts w:ascii="Times New Roman" w:hAnsi="Times New Roman" w:cs="Times New Roman"/>
-                <w:sz w:val="26"/>
-                <w:szCs w:val="26"/>
-              </w:rPr>
-            </w:pPr>
-            <w:r>
-              <w:rPr>
-                <w:rFonts w:ascii="Times New Roman" w:hAnsi="Times New Roman" w:cs="Times New Roman"/>
-                <w:sz w:val="26"/>
-                <w:szCs w:val="26"/>
-              </w:rPr>
-              <w:t xml:space="preserve">These application ideas demonstrate the versatility and potential impact of Neural Radiance Fields across various domains, from entertainment and education to cultural preservation and healthcare. As technology advances, </w:t>
-            </w:r>
-            <w:proofErr w:type="spellStart"/>
-            <w:proofErr w:type="gramStart"/>
-            <w:r>
-              <w:rPr>
-                <w:rFonts w:ascii="Times New Roman" w:hAnsi="Times New Roman" w:cs="Times New Roman"/>
-                <w:sz w:val="26"/>
-                <w:szCs w:val="26"/>
-              </w:rPr>
-              <w:t>NeRF</w:t>
-            </w:r>
-            <w:proofErr w:type="spellEnd"/>
-            <w:proofErr w:type="gramEnd"/>
-            <w:r>
-              <w:rPr>
-                <w:rFonts w:ascii="Times New Roman" w:hAnsi="Times New Roman" w:cs="Times New Roman"/>
-                <w:sz w:val="26"/>
-                <w:szCs w:val="26"/>
-              </w:rPr>
-              <w:t xml:space="preserve"> is likely to find even more innovative applications.</w:t>
             </w:r>
           </w:p>
           <w:p>
@@ -1270,6 +1338,26 @@
         </w:tc>
       </w:tr>
     </w:tbl>
+    <w:p>
+      <w:pPr>
+        <w:jc w:val="both"/>
+        <w:rPr>
+          <w:rFonts w:ascii="Times New Roman" w:hAnsi="Times New Roman" w:cs="Times New Roman"/>
+          <w:sz w:val="26"/>
+          <w:szCs w:val="26"/>
+        </w:rPr>
+      </w:pPr>
+    </w:p>
+    <w:p>
+      <w:pPr>
+        <w:jc w:val="both"/>
+        <w:rPr>
+          <w:rFonts w:ascii="Times New Roman" w:hAnsi="Times New Roman" w:cs="Times New Roman"/>
+          <w:sz w:val="26"/>
+          <w:szCs w:val="26"/>
+        </w:rPr>
+      </w:pPr>
+    </w:p>
     <w:p>
       <w:pPr>
         <w:jc w:val="both"/>
@@ -1299,18 +1387,40 @@
               <w:jc w:val="both"/>
               <w:rPr>
                 <w:rFonts w:ascii="Times New Roman" w:hAnsi="Times New Roman" w:cs="Times New Roman"/>
-                <w:sz w:val="26"/>
-                <w:szCs w:val="26"/>
-              </w:rPr>
-            </w:pPr>
-            <w:r>
-              <w:rPr>
-                <w:rFonts w:ascii="Times New Roman" w:hAnsi="Times New Roman" w:cs="Times New Roman"/>
+                <w:b/>
+                <w:bCs/>
+                <w:sz w:val="26"/>
+                <w:szCs w:val="26"/>
+              </w:rPr>
+            </w:pPr>
+            <w:r>
+              <w:rPr>
+                <w:rFonts w:ascii="Times New Roman" w:hAnsi="Times New Roman" w:cs="Times New Roman"/>
+                <w:b/>
+                <w:bCs/>
                 <w:sz w:val="26"/>
                 <w:szCs w:val="26"/>
               </w:rPr>
               <w:lastRenderedPageBreak/>
-              <w:t>Certainly, here are some research paper-worthy application ideas using Neural Radiance Fields (</w:t>
+              <w:t>1. **Dynamic Scene Reconstruction for Autonomous Vehicles**:</w:t>
+            </w:r>
+          </w:p>
+          <w:p>
+            <w:pPr>
+              <w:jc w:val="both"/>
+              <w:rPr>
+                <w:rFonts w:ascii="Times New Roman" w:hAnsi="Times New Roman" w:cs="Times New Roman"/>
+                <w:sz w:val="26"/>
+                <w:szCs w:val="26"/>
+              </w:rPr>
+            </w:pPr>
+            <w:r>
+              <w:rPr>
+                <w:rFonts w:ascii="Times New Roman" w:hAnsi="Times New Roman" w:cs="Times New Roman"/>
+                <w:sz w:val="26"/>
+                <w:szCs w:val="26"/>
+              </w:rPr>
+              <w:t xml:space="preserve">   - Develop a </w:t>
             </w:r>
             <w:proofErr w:type="spellStart"/>
             <w:r>
@@ -1328,39 +1438,418 @@
                 <w:sz w:val="26"/>
                 <w:szCs w:val="26"/>
               </w:rPr>
-              <w:t>):</w:t>
-            </w:r>
-          </w:p>
-          <w:p>
-            <w:pPr>
-              <w:jc w:val="both"/>
-              <w:rPr>
-                <w:rFonts w:ascii="Times New Roman" w:hAnsi="Times New Roman" w:cs="Times New Roman"/>
-                <w:sz w:val="26"/>
-                <w:szCs w:val="26"/>
-              </w:rPr>
-            </w:pPr>
-          </w:p>
-          <w:p>
-            <w:pPr>
-              <w:jc w:val="both"/>
-              <w:rPr>
-                <w:rFonts w:ascii="Times New Roman" w:hAnsi="Times New Roman" w:cs="Times New Roman"/>
-                <w:b/>
-                <w:bCs/>
-                <w:sz w:val="26"/>
-                <w:szCs w:val="26"/>
-              </w:rPr>
-            </w:pPr>
-            <w:r>
-              <w:rPr>
-                <w:rFonts w:ascii="Times New Roman" w:hAnsi="Times New Roman" w:cs="Times New Roman"/>
-                <w:b/>
-                <w:bCs/>
-                <w:sz w:val="26"/>
-                <w:szCs w:val="26"/>
-              </w:rPr>
-              <w:t>1. **Dynamic Scene Reconstruction for Autonomous Vehicles**:</w:t>
+              <w:t>-based system that can reconstruct and update 3D representations of the environment in real-time for autonomous vehicles.</w:t>
+            </w:r>
+          </w:p>
+          <w:p>
+            <w:pPr>
+              <w:jc w:val="both"/>
+              <w:rPr>
+                <w:rFonts w:ascii="Times New Roman" w:hAnsi="Times New Roman" w:cs="Times New Roman"/>
+                <w:sz w:val="26"/>
+                <w:szCs w:val="26"/>
+              </w:rPr>
+            </w:pPr>
+            <w:r>
+              <w:rPr>
+                <w:rFonts w:ascii="Times New Roman" w:hAnsi="Times New Roman" w:cs="Times New Roman"/>
+                <w:sz w:val="26"/>
+                <w:szCs w:val="26"/>
+              </w:rPr>
+              <w:t xml:space="preserve">   - Publish a paper on the system's accuracy, efficiency, and its role in enhancing autonomous driving safety.</w:t>
+            </w:r>
+          </w:p>
+          <w:p>
+            <w:pPr>
+              <w:jc w:val="both"/>
+              <w:rPr>
+                <w:rFonts w:ascii="Times New Roman" w:hAnsi="Times New Roman" w:cs="Times New Roman"/>
+                <w:sz w:val="26"/>
+                <w:szCs w:val="26"/>
+              </w:rPr>
+            </w:pPr>
+          </w:p>
+        </w:tc>
+      </w:tr>
+      <w:tr>
+        <w:tc>
+          <w:tcPr>
+            <w:tcW w:w="9350" w:type="dxa"/>
+          </w:tcPr>
+          <w:p>
+            <w:pPr>
+              <w:jc w:val="both"/>
+              <w:rPr>
+                <w:rFonts w:ascii="Times New Roman" w:hAnsi="Times New Roman" w:cs="Times New Roman"/>
+                <w:b/>
+                <w:bCs/>
+                <w:sz w:val="26"/>
+                <w:szCs w:val="26"/>
+              </w:rPr>
+            </w:pPr>
+            <w:r>
+              <w:rPr>
+                <w:rFonts w:ascii="Times New Roman" w:hAnsi="Times New Roman" w:cs="Times New Roman"/>
+                <w:b/>
+                <w:bCs/>
+                <w:sz w:val="26"/>
+                <w:szCs w:val="26"/>
+              </w:rPr>
+              <w:t>2. **Interactive Virtual Art Galleries**:</w:t>
+            </w:r>
+          </w:p>
+          <w:p>
+            <w:pPr>
+              <w:jc w:val="both"/>
+              <w:rPr>
+                <w:rFonts w:ascii="Times New Roman" w:hAnsi="Times New Roman" w:cs="Times New Roman"/>
+                <w:sz w:val="26"/>
+                <w:szCs w:val="26"/>
+              </w:rPr>
+            </w:pPr>
+            <w:r>
+              <w:rPr>
+                <w:rFonts w:ascii="Times New Roman" w:hAnsi="Times New Roman" w:cs="Times New Roman"/>
+                <w:sz w:val="26"/>
+                <w:szCs w:val="26"/>
+              </w:rPr>
+              <w:t xml:space="preserve">   - Create an interactive virtual art gallery where users can explore and interact with 3D renditions of famous artworks and sculptures.</w:t>
+            </w:r>
+          </w:p>
+          <w:p>
+            <w:pPr>
+              <w:jc w:val="both"/>
+              <w:rPr>
+                <w:rFonts w:ascii="Times New Roman" w:hAnsi="Times New Roman" w:cs="Times New Roman"/>
+                <w:sz w:val="26"/>
+                <w:szCs w:val="26"/>
+              </w:rPr>
+            </w:pPr>
+            <w:r>
+              <w:rPr>
+                <w:rFonts w:ascii="Times New Roman" w:hAnsi="Times New Roman" w:cs="Times New Roman"/>
+                <w:sz w:val="26"/>
+                <w:szCs w:val="26"/>
+              </w:rPr>
+              <w:t xml:space="preserve">   - Research the user experience and engagement levels in this immersive art environment.</w:t>
+            </w:r>
+          </w:p>
+          <w:p>
+            <w:pPr>
+              <w:jc w:val="both"/>
+              <w:rPr>
+                <w:rFonts w:ascii="Times New Roman" w:hAnsi="Times New Roman" w:cs="Times New Roman"/>
+                <w:sz w:val="26"/>
+                <w:szCs w:val="26"/>
+              </w:rPr>
+            </w:pPr>
+          </w:p>
+        </w:tc>
+      </w:tr>
+      <w:tr>
+        <w:tc>
+          <w:tcPr>
+            <w:tcW w:w="9350" w:type="dxa"/>
+          </w:tcPr>
+          <w:p>
+            <w:pPr>
+              <w:jc w:val="both"/>
+              <w:rPr>
+                <w:rFonts w:ascii="Times New Roman" w:hAnsi="Times New Roman" w:cs="Times New Roman"/>
+                <w:b/>
+                <w:bCs/>
+                <w:sz w:val="26"/>
+                <w:szCs w:val="26"/>
+              </w:rPr>
+            </w:pPr>
+            <w:r>
+              <w:rPr>
+                <w:rFonts w:ascii="Times New Roman" w:hAnsi="Times New Roman" w:cs="Times New Roman"/>
+                <w:b/>
+                <w:bCs/>
+                <w:sz w:val="26"/>
+                <w:szCs w:val="26"/>
+              </w:rPr>
+              <w:t>3. **Augmented Reality Navigation for Medical Procedures**:</w:t>
+            </w:r>
+          </w:p>
+          <w:p>
+            <w:pPr>
+              <w:jc w:val="both"/>
+              <w:rPr>
+                <w:rFonts w:ascii="Times New Roman" w:hAnsi="Times New Roman" w:cs="Times New Roman"/>
+                <w:sz w:val="26"/>
+                <w:szCs w:val="26"/>
+              </w:rPr>
+            </w:pPr>
+            <w:r>
+              <w:rPr>
+                <w:rFonts w:ascii="Times New Roman" w:hAnsi="Times New Roman" w:cs="Times New Roman"/>
+                <w:sz w:val="26"/>
+                <w:szCs w:val="26"/>
+              </w:rPr>
+              <w:t xml:space="preserve">   - Develop an AR system that uses </w:t>
+            </w:r>
+            <w:proofErr w:type="spellStart"/>
+            <w:r>
+              <w:rPr>
+                <w:rFonts w:ascii="Times New Roman" w:hAnsi="Times New Roman" w:cs="Times New Roman"/>
+                <w:sz w:val="26"/>
+                <w:szCs w:val="26"/>
+              </w:rPr>
+              <w:t>NeRF</w:t>
+            </w:r>
+            <w:proofErr w:type="spellEnd"/>
+            <w:r>
+              <w:rPr>
+                <w:rFonts w:ascii="Times New Roman" w:hAnsi="Times New Roman" w:cs="Times New Roman"/>
+                <w:sz w:val="26"/>
+                <w:szCs w:val="26"/>
+              </w:rPr>
+              <w:t xml:space="preserve"> to provide doctors with 3D reconstructions of internal organs during surgeries or medical procedures.</w:t>
+            </w:r>
+          </w:p>
+          <w:p>
+            <w:pPr>
+              <w:jc w:val="both"/>
+              <w:rPr>
+                <w:rFonts w:ascii="Times New Roman" w:hAnsi="Times New Roman" w:cs="Times New Roman"/>
+                <w:sz w:val="26"/>
+                <w:szCs w:val="26"/>
+              </w:rPr>
+            </w:pPr>
+            <w:r>
+              <w:rPr>
+                <w:rFonts w:ascii="Times New Roman" w:hAnsi="Times New Roman" w:cs="Times New Roman"/>
+                <w:sz w:val="26"/>
+                <w:szCs w:val="26"/>
+              </w:rPr>
+              <w:t xml:space="preserve">   - Publish a paper on the system's accuracy and its potential impact on medical outcomes.</w:t>
+            </w:r>
+          </w:p>
+          <w:p>
+            <w:pPr>
+              <w:jc w:val="both"/>
+              <w:rPr>
+                <w:rFonts w:ascii="Times New Roman" w:hAnsi="Times New Roman" w:cs="Times New Roman"/>
+                <w:sz w:val="26"/>
+                <w:szCs w:val="26"/>
+              </w:rPr>
+            </w:pPr>
+          </w:p>
+        </w:tc>
+      </w:tr>
+      <w:tr>
+        <w:tc>
+          <w:tcPr>
+            <w:tcW w:w="9350" w:type="dxa"/>
+          </w:tcPr>
+          <w:p>
+            <w:pPr>
+              <w:jc w:val="both"/>
+              <w:rPr>
+                <w:rFonts w:ascii="Times New Roman" w:hAnsi="Times New Roman" w:cs="Times New Roman"/>
+                <w:b/>
+                <w:bCs/>
+                <w:sz w:val="26"/>
+                <w:szCs w:val="26"/>
+              </w:rPr>
+            </w:pPr>
+            <w:r>
+              <w:rPr>
+                <w:rFonts w:ascii="Times New Roman" w:hAnsi="Times New Roman" w:cs="Times New Roman"/>
+                <w:b/>
+                <w:bCs/>
+                <w:sz w:val="26"/>
+                <w:szCs w:val="26"/>
+              </w:rPr>
+              <w:t>4. **Historical Site Reconstruction and Preservation**:</w:t>
+            </w:r>
+          </w:p>
+          <w:p>
+            <w:pPr>
+              <w:jc w:val="both"/>
+              <w:rPr>
+                <w:rFonts w:ascii="Times New Roman" w:hAnsi="Times New Roman" w:cs="Times New Roman"/>
+                <w:sz w:val="26"/>
+                <w:szCs w:val="26"/>
+              </w:rPr>
+            </w:pPr>
+            <w:r>
+              <w:rPr>
+                <w:rFonts w:ascii="Times New Roman" w:hAnsi="Times New Roman" w:cs="Times New Roman"/>
+                <w:sz w:val="26"/>
+                <w:szCs w:val="26"/>
+              </w:rPr>
+              <w:t xml:space="preserve">   - Use </w:t>
+            </w:r>
+            <w:proofErr w:type="spellStart"/>
+            <w:r>
+              <w:rPr>
+                <w:rFonts w:ascii="Times New Roman" w:hAnsi="Times New Roman" w:cs="Times New Roman"/>
+                <w:sz w:val="26"/>
+                <w:szCs w:val="26"/>
+              </w:rPr>
+              <w:t>NeRF</w:t>
+            </w:r>
+            <w:proofErr w:type="spellEnd"/>
+            <w:r>
+              <w:rPr>
+                <w:rFonts w:ascii="Times New Roman" w:hAnsi="Times New Roman" w:cs="Times New Roman"/>
+                <w:sz w:val="26"/>
+                <w:szCs w:val="26"/>
+              </w:rPr>
+              <w:t xml:space="preserve"> to recreate historically significant sites that have been damaged or lost over time.</w:t>
+            </w:r>
+          </w:p>
+          <w:p>
+            <w:pPr>
+              <w:jc w:val="both"/>
+              <w:rPr>
+                <w:rFonts w:ascii="Times New Roman" w:hAnsi="Times New Roman" w:cs="Times New Roman"/>
+                <w:sz w:val="26"/>
+                <w:szCs w:val="26"/>
+              </w:rPr>
+            </w:pPr>
+            <w:r>
+              <w:rPr>
+                <w:rFonts w:ascii="Times New Roman" w:hAnsi="Times New Roman" w:cs="Times New Roman"/>
+                <w:sz w:val="26"/>
+                <w:szCs w:val="26"/>
+              </w:rPr>
+              <w:t xml:space="preserve">   - Study the process of reconstruction and its implications for historical preservation.</w:t>
+            </w:r>
+          </w:p>
+          <w:p>
+            <w:pPr>
+              <w:jc w:val="both"/>
+              <w:rPr>
+                <w:rFonts w:ascii="Times New Roman" w:hAnsi="Times New Roman" w:cs="Times New Roman"/>
+                <w:sz w:val="26"/>
+                <w:szCs w:val="26"/>
+              </w:rPr>
+            </w:pPr>
+          </w:p>
+        </w:tc>
+      </w:tr>
+      <w:tr>
+        <w:tc>
+          <w:tcPr>
+            <w:tcW w:w="9350" w:type="dxa"/>
+          </w:tcPr>
+          <w:p>
+            <w:pPr>
+              <w:jc w:val="both"/>
+              <w:rPr>
+                <w:rFonts w:ascii="Times New Roman" w:hAnsi="Times New Roman" w:cs="Times New Roman"/>
+                <w:b/>
+                <w:bCs/>
+                <w:sz w:val="26"/>
+                <w:szCs w:val="26"/>
+              </w:rPr>
+            </w:pPr>
+            <w:r>
+              <w:rPr>
+                <w:rFonts w:ascii="Times New Roman" w:hAnsi="Times New Roman" w:cs="Times New Roman"/>
+                <w:b/>
+                <w:bCs/>
+                <w:sz w:val="26"/>
+                <w:szCs w:val="26"/>
+              </w:rPr>
+              <w:t>5. **Consumer-Grade 3D Scanning and Printing**:</w:t>
+            </w:r>
+          </w:p>
+          <w:p>
+            <w:pPr>
+              <w:jc w:val="both"/>
+              <w:rPr>
+                <w:rFonts w:ascii="Times New Roman" w:hAnsi="Times New Roman" w:cs="Times New Roman"/>
+                <w:sz w:val="26"/>
+                <w:szCs w:val="26"/>
+              </w:rPr>
+            </w:pPr>
+            <w:r>
+              <w:rPr>
+                <w:rFonts w:ascii="Times New Roman" w:hAnsi="Times New Roman" w:cs="Times New Roman"/>
+                <w:sz w:val="26"/>
+                <w:szCs w:val="26"/>
+              </w:rPr>
+              <w:t xml:space="preserve">   - Create a user-friendly </w:t>
+            </w:r>
+            <w:proofErr w:type="spellStart"/>
+            <w:r>
+              <w:rPr>
+                <w:rFonts w:ascii="Times New Roman" w:hAnsi="Times New Roman" w:cs="Times New Roman"/>
+                <w:sz w:val="26"/>
+                <w:szCs w:val="26"/>
+              </w:rPr>
+              <w:t>NeRF</w:t>
+            </w:r>
+            <w:proofErr w:type="spellEnd"/>
+            <w:r>
+              <w:rPr>
+                <w:rFonts w:ascii="Times New Roman" w:hAnsi="Times New Roman" w:cs="Times New Roman"/>
+                <w:sz w:val="26"/>
+                <w:szCs w:val="26"/>
+              </w:rPr>
+              <w:t>-based app that allows consumers to scan and print 3D objects using their smartphones.</w:t>
+            </w:r>
+          </w:p>
+          <w:p>
+            <w:pPr>
+              <w:jc w:val="both"/>
+              <w:rPr>
+                <w:rFonts w:ascii="Times New Roman" w:hAnsi="Times New Roman" w:cs="Times New Roman"/>
+                <w:sz w:val="26"/>
+                <w:szCs w:val="26"/>
+              </w:rPr>
+            </w:pPr>
+            <w:r>
+              <w:rPr>
+                <w:rFonts w:ascii="Times New Roman" w:hAnsi="Times New Roman" w:cs="Times New Roman"/>
+                <w:sz w:val="26"/>
+                <w:szCs w:val="26"/>
+              </w:rPr>
+              <w:t xml:space="preserve">   - Evaluate the accuracy and accessibility of this technology for everyday users.</w:t>
+            </w:r>
+          </w:p>
+          <w:p>
+            <w:pPr>
+              <w:jc w:val="both"/>
+              <w:rPr>
+                <w:rFonts w:ascii="Times New Roman" w:hAnsi="Times New Roman" w:cs="Times New Roman"/>
+                <w:sz w:val="26"/>
+                <w:szCs w:val="26"/>
+              </w:rPr>
+            </w:pPr>
+          </w:p>
+        </w:tc>
+      </w:tr>
+      <w:tr>
+        <w:tc>
+          <w:tcPr>
+            <w:tcW w:w="9350" w:type="dxa"/>
+          </w:tcPr>
+          <w:p>
+            <w:pPr>
+              <w:jc w:val="both"/>
+              <w:rPr>
+                <w:rFonts w:ascii="Times New Roman" w:hAnsi="Times New Roman" w:cs="Times New Roman"/>
+                <w:b/>
+                <w:bCs/>
+                <w:sz w:val="26"/>
+                <w:szCs w:val="26"/>
+              </w:rPr>
+            </w:pPr>
+            <w:r>
+              <w:rPr>
+                <w:rFonts w:ascii="Times New Roman" w:hAnsi="Times New Roman" w:cs="Times New Roman"/>
+                <w:b/>
+                <w:bCs/>
+                <w:sz w:val="26"/>
+                <w:szCs w:val="26"/>
+              </w:rPr>
+              <w:t>6. **3D Human Pose Estimation and Animation**:</w:t>
             </w:r>
           </w:p>
           <w:p>
@@ -1396,143 +1885,82 @@
                 <w:sz w:val="26"/>
                 <w:szCs w:val="26"/>
               </w:rPr>
-              <w:t>-based system that can reconstruct and update 3D representations of the environment in real-time for autonomous vehicles.</w:t>
-            </w:r>
-          </w:p>
-          <w:p>
-            <w:pPr>
-              <w:jc w:val="both"/>
-              <w:rPr>
-                <w:rFonts w:ascii="Times New Roman" w:hAnsi="Times New Roman" w:cs="Times New Roman"/>
-                <w:sz w:val="26"/>
-                <w:szCs w:val="26"/>
-              </w:rPr>
-            </w:pPr>
-            <w:r>
-              <w:rPr>
-                <w:rFonts w:ascii="Times New Roman" w:hAnsi="Times New Roman" w:cs="Times New Roman"/>
-                <w:sz w:val="26"/>
-                <w:szCs w:val="26"/>
-              </w:rPr>
-              <w:t xml:space="preserve">   - Publish a paper on the system's accuracy, efficiency, and its role in enhancing autonomous driving safety.</w:t>
-            </w:r>
-          </w:p>
-          <w:p>
-            <w:pPr>
-              <w:jc w:val="both"/>
-              <w:rPr>
-                <w:rFonts w:ascii="Times New Roman" w:hAnsi="Times New Roman" w:cs="Times New Roman"/>
-                <w:sz w:val="26"/>
-                <w:szCs w:val="26"/>
-              </w:rPr>
-            </w:pPr>
-          </w:p>
-          <w:p>
-            <w:pPr>
-              <w:jc w:val="both"/>
-              <w:rPr>
-                <w:rFonts w:ascii="Times New Roman" w:hAnsi="Times New Roman" w:cs="Times New Roman"/>
-                <w:b/>
-                <w:bCs/>
-                <w:sz w:val="26"/>
-                <w:szCs w:val="26"/>
-              </w:rPr>
-            </w:pPr>
-            <w:r>
-              <w:rPr>
-                <w:rFonts w:ascii="Times New Roman" w:hAnsi="Times New Roman" w:cs="Times New Roman"/>
-                <w:b/>
-                <w:bCs/>
-                <w:sz w:val="26"/>
-                <w:szCs w:val="26"/>
-              </w:rPr>
-              <w:t>2. **Interactive Virtual Art Galleries**:</w:t>
-            </w:r>
-          </w:p>
-          <w:p>
-            <w:pPr>
-              <w:jc w:val="both"/>
-              <w:rPr>
-                <w:rFonts w:ascii="Times New Roman" w:hAnsi="Times New Roman" w:cs="Times New Roman"/>
-                <w:sz w:val="26"/>
-                <w:szCs w:val="26"/>
-              </w:rPr>
-            </w:pPr>
-            <w:r>
-              <w:rPr>
-                <w:rFonts w:ascii="Times New Roman" w:hAnsi="Times New Roman" w:cs="Times New Roman"/>
-                <w:sz w:val="26"/>
-                <w:szCs w:val="26"/>
-              </w:rPr>
-              <w:t xml:space="preserve">   - Create an interactive virtual art gallery where users can explore and interact with 3D renditions of famous artworks and sculptures.</w:t>
-            </w:r>
-          </w:p>
-          <w:p>
-            <w:pPr>
-              <w:jc w:val="both"/>
-              <w:rPr>
-                <w:rFonts w:ascii="Times New Roman" w:hAnsi="Times New Roman" w:cs="Times New Roman"/>
-                <w:sz w:val="26"/>
-                <w:szCs w:val="26"/>
-              </w:rPr>
-            </w:pPr>
-            <w:r>
-              <w:rPr>
-                <w:rFonts w:ascii="Times New Roman" w:hAnsi="Times New Roman" w:cs="Times New Roman"/>
-                <w:sz w:val="26"/>
-                <w:szCs w:val="26"/>
-              </w:rPr>
-              <w:t xml:space="preserve">   - Research the user experience and engagement levels in this immersive art environment.</w:t>
-            </w:r>
-          </w:p>
-          <w:p>
-            <w:pPr>
-              <w:jc w:val="both"/>
-              <w:rPr>
-                <w:rFonts w:ascii="Times New Roman" w:hAnsi="Times New Roman" w:cs="Times New Roman"/>
-                <w:sz w:val="26"/>
-                <w:szCs w:val="26"/>
-              </w:rPr>
-            </w:pPr>
-          </w:p>
-          <w:p>
-            <w:pPr>
-              <w:jc w:val="both"/>
-              <w:rPr>
-                <w:rFonts w:ascii="Times New Roman" w:hAnsi="Times New Roman" w:cs="Times New Roman"/>
-                <w:b/>
-                <w:bCs/>
-                <w:sz w:val="26"/>
-                <w:szCs w:val="26"/>
-              </w:rPr>
-            </w:pPr>
-            <w:r>
-              <w:rPr>
-                <w:rFonts w:ascii="Times New Roman" w:hAnsi="Times New Roman" w:cs="Times New Roman"/>
-                <w:b/>
-                <w:bCs/>
-                <w:sz w:val="26"/>
-                <w:szCs w:val="26"/>
-              </w:rPr>
-              <w:t>3. **Augmented Reality Navigation for Medical Procedures**:</w:t>
-            </w:r>
-          </w:p>
-          <w:p>
-            <w:pPr>
-              <w:jc w:val="both"/>
-              <w:rPr>
-                <w:rFonts w:ascii="Times New Roman" w:hAnsi="Times New Roman" w:cs="Times New Roman"/>
-                <w:sz w:val="26"/>
-                <w:szCs w:val="26"/>
-              </w:rPr>
-            </w:pPr>
-            <w:r>
-              <w:rPr>
-                <w:rFonts w:ascii="Times New Roman" w:hAnsi="Times New Roman" w:cs="Times New Roman"/>
-                <w:sz w:val="26"/>
-                <w:szCs w:val="26"/>
-              </w:rPr>
-              <w:t xml:space="preserve">   - Develop an AR system that uses </w:t>
+              <w:t>-based system that can estimate and animate 3D human poses from 2D video footage.</w:t>
+            </w:r>
+          </w:p>
+          <w:p>
+            <w:pPr>
+              <w:jc w:val="both"/>
+              <w:rPr>
+                <w:rFonts w:ascii="Times New Roman" w:hAnsi="Times New Roman" w:cs="Times New Roman"/>
+                <w:sz w:val="26"/>
+                <w:szCs w:val="26"/>
+              </w:rPr>
+            </w:pPr>
+            <w:r>
+              <w:rPr>
+                <w:rFonts w:ascii="Times New Roman" w:hAnsi="Times New Roman" w:cs="Times New Roman"/>
+                <w:sz w:val="26"/>
+                <w:szCs w:val="26"/>
+              </w:rPr>
+              <w:t xml:space="preserve">   - Research the potential applications in fields like animation, sports analysis, and biomechanics.</w:t>
+            </w:r>
+          </w:p>
+          <w:p>
+            <w:pPr>
+              <w:jc w:val="both"/>
+              <w:rPr>
+                <w:rFonts w:ascii="Times New Roman" w:hAnsi="Times New Roman" w:cs="Times New Roman"/>
+                <w:sz w:val="26"/>
+                <w:szCs w:val="26"/>
+              </w:rPr>
+            </w:pPr>
+          </w:p>
+        </w:tc>
+      </w:tr>
+      <w:tr>
+        <w:tc>
+          <w:tcPr>
+            <w:tcW w:w="9350" w:type="dxa"/>
+          </w:tcPr>
+          <w:p>
+            <w:pPr>
+              <w:jc w:val="both"/>
+              <w:rPr>
+                <w:rFonts w:ascii="Times New Roman" w:hAnsi="Times New Roman" w:cs="Times New Roman"/>
+                <w:b/>
+                <w:bCs/>
+                <w:sz w:val="26"/>
+                <w:szCs w:val="26"/>
+              </w:rPr>
+            </w:pPr>
+            <w:r>
+              <w:rPr>
+                <w:rFonts w:ascii="Times New Roman" w:hAnsi="Times New Roman" w:cs="Times New Roman"/>
+                <w:b/>
+                <w:bCs/>
+                <w:sz w:val="26"/>
+                <w:szCs w:val="26"/>
+              </w:rPr>
+              <w:t>7. **Dynamic Scene Reconstruction for Virtual Reality (VR) Content Creation**:</w:t>
+            </w:r>
+          </w:p>
+          <w:p>
+            <w:pPr>
+              <w:jc w:val="both"/>
+              <w:rPr>
+                <w:rFonts w:ascii="Times New Roman" w:hAnsi="Times New Roman" w:cs="Times New Roman"/>
+                <w:sz w:val="26"/>
+                <w:szCs w:val="26"/>
+              </w:rPr>
+            </w:pPr>
+            <w:r>
+              <w:rPr>
+                <w:rFonts w:ascii="Times New Roman" w:hAnsi="Times New Roman" w:cs="Times New Roman"/>
+                <w:sz w:val="26"/>
+                <w:szCs w:val="26"/>
+              </w:rPr>
+              <w:t xml:space="preserve">   - Build a </w:t>
             </w:r>
             <w:proofErr w:type="spellStart"/>
             <w:r>
@@ -1550,57 +1978,100 @@
                 <w:sz w:val="26"/>
                 <w:szCs w:val="26"/>
               </w:rPr>
-              <w:t xml:space="preserve"> to provide doctors with 3D reconstructions of internal organs during surgeries or medical procedures.</w:t>
-            </w:r>
-          </w:p>
-          <w:p>
-            <w:pPr>
-              <w:jc w:val="both"/>
-              <w:rPr>
-                <w:rFonts w:ascii="Times New Roman" w:hAnsi="Times New Roman" w:cs="Times New Roman"/>
-                <w:sz w:val="26"/>
-                <w:szCs w:val="26"/>
-              </w:rPr>
-            </w:pPr>
-            <w:r>
-              <w:rPr>
-                <w:rFonts w:ascii="Times New Roman" w:hAnsi="Times New Roman" w:cs="Times New Roman"/>
-                <w:sz w:val="26"/>
-                <w:szCs w:val="26"/>
-              </w:rPr>
-              <w:t xml:space="preserve">   - Publish a paper on the system's accuracy and its potential impact on medical outcomes.</w:t>
-            </w:r>
-          </w:p>
-          <w:p>
-            <w:pPr>
-              <w:jc w:val="both"/>
-              <w:rPr>
-                <w:rFonts w:ascii="Times New Roman" w:hAnsi="Times New Roman" w:cs="Times New Roman"/>
-                <w:sz w:val="26"/>
-                <w:szCs w:val="26"/>
-              </w:rPr>
-            </w:pPr>
-          </w:p>
-          <w:p>
-            <w:pPr>
-              <w:jc w:val="both"/>
-              <w:rPr>
-                <w:rFonts w:ascii="Times New Roman" w:hAnsi="Times New Roman" w:cs="Times New Roman"/>
-                <w:b/>
-                <w:bCs/>
-                <w:sz w:val="26"/>
-                <w:szCs w:val="26"/>
-              </w:rPr>
-            </w:pPr>
-            <w:r>
-              <w:rPr>
-                <w:rFonts w:ascii="Times New Roman" w:hAnsi="Times New Roman" w:cs="Times New Roman"/>
-                <w:b/>
-                <w:bCs/>
-                <w:sz w:val="26"/>
-                <w:szCs w:val="26"/>
-              </w:rPr>
-              <w:t>4. **Historical Site Reconstruction and Preservation**:</w:t>
+              <w:t>-based tool for content creators to efficiently generate realistic 3D environments for VR experiences.</w:t>
+            </w:r>
+          </w:p>
+          <w:p>
+            <w:pPr>
+              <w:jc w:val="both"/>
+              <w:rPr>
+                <w:rFonts w:ascii="Times New Roman" w:hAnsi="Times New Roman" w:cs="Times New Roman"/>
+                <w:sz w:val="26"/>
+                <w:szCs w:val="26"/>
+              </w:rPr>
+            </w:pPr>
+            <w:r>
+              <w:rPr>
+                <w:rFonts w:ascii="Times New Roman" w:hAnsi="Times New Roman" w:cs="Times New Roman"/>
+                <w:sz w:val="26"/>
+                <w:szCs w:val="26"/>
+              </w:rPr>
+              <w:t xml:space="preserve">   - Investigate </w:t>
+            </w:r>
+            <w:proofErr w:type="gramStart"/>
+            <w:r>
+              <w:rPr>
+                <w:rFonts w:ascii="Times New Roman" w:hAnsi="Times New Roman" w:cs="Times New Roman"/>
+                <w:sz w:val="26"/>
+                <w:szCs w:val="26"/>
+              </w:rPr>
+              <w:t>how</w:t>
+            </w:r>
+            <w:proofErr w:type="gramEnd"/>
+            <w:r>
+              <w:rPr>
+                <w:rFonts w:ascii="Times New Roman" w:hAnsi="Times New Roman" w:cs="Times New Roman"/>
+                <w:sz w:val="26"/>
+                <w:szCs w:val="26"/>
+              </w:rPr>
+              <w:t xml:space="preserve"> </w:t>
+            </w:r>
+            <w:proofErr w:type="spellStart"/>
+            <w:r>
+              <w:rPr>
+                <w:rFonts w:ascii="Times New Roman" w:hAnsi="Times New Roman" w:cs="Times New Roman"/>
+                <w:sz w:val="26"/>
+                <w:szCs w:val="26"/>
+              </w:rPr>
+              <w:t>NeRF</w:t>
+            </w:r>
+            <w:proofErr w:type="spellEnd"/>
+            <w:r>
+              <w:rPr>
+                <w:rFonts w:ascii="Times New Roman" w:hAnsi="Times New Roman" w:cs="Times New Roman"/>
+                <w:sz w:val="26"/>
+                <w:szCs w:val="26"/>
+              </w:rPr>
+              <w:t xml:space="preserve"> can streamline VR content production pipelines.</w:t>
+            </w:r>
+          </w:p>
+          <w:p>
+            <w:pPr>
+              <w:jc w:val="both"/>
+              <w:rPr>
+                <w:rFonts w:ascii="Times New Roman" w:hAnsi="Times New Roman" w:cs="Times New Roman"/>
+                <w:sz w:val="26"/>
+                <w:szCs w:val="26"/>
+              </w:rPr>
+            </w:pPr>
+          </w:p>
+        </w:tc>
+      </w:tr>
+      <w:tr>
+        <w:tc>
+          <w:tcPr>
+            <w:tcW w:w="9350" w:type="dxa"/>
+          </w:tcPr>
+          <w:p>
+            <w:pPr>
+              <w:jc w:val="both"/>
+              <w:rPr>
+                <w:rFonts w:ascii="Times New Roman" w:hAnsi="Times New Roman" w:cs="Times New Roman"/>
+                <w:b/>
+                <w:bCs/>
+                <w:sz w:val="26"/>
+                <w:szCs w:val="26"/>
+              </w:rPr>
+            </w:pPr>
+            <w:r>
+              <w:rPr>
+                <w:rFonts w:ascii="Times New Roman" w:hAnsi="Times New Roman" w:cs="Times New Roman"/>
+                <w:b/>
+                <w:bCs/>
+                <w:sz w:val="26"/>
+                <w:szCs w:val="26"/>
+              </w:rPr>
+              <w:t>8. **3D Reconstruction of Underwater Ecosystems**:</w:t>
             </w:r>
           </w:p>
           <w:p>
@@ -1636,75 +2107,25 @@
                 <w:sz w:val="26"/>
                 <w:szCs w:val="26"/>
               </w:rPr>
-              <w:t xml:space="preserve"> to recreate historically significant sites that have been damaged or lost over time.</w:t>
-            </w:r>
-          </w:p>
-          <w:p>
-            <w:pPr>
-              <w:jc w:val="both"/>
-              <w:rPr>
-                <w:rFonts w:ascii="Times New Roman" w:hAnsi="Times New Roman" w:cs="Times New Roman"/>
-                <w:sz w:val="26"/>
-                <w:szCs w:val="26"/>
-              </w:rPr>
-            </w:pPr>
-            <w:r>
-              <w:rPr>
-                <w:rFonts w:ascii="Times New Roman" w:hAnsi="Times New Roman" w:cs="Times New Roman"/>
-                <w:sz w:val="26"/>
-                <w:szCs w:val="26"/>
-              </w:rPr>
-              <w:t xml:space="preserve">   - Study the process of reconstruction and its implications for historical preservation.</w:t>
-            </w:r>
-          </w:p>
-          <w:p>
-            <w:pPr>
-              <w:jc w:val="both"/>
-              <w:rPr>
-                <w:rFonts w:ascii="Times New Roman" w:hAnsi="Times New Roman" w:cs="Times New Roman"/>
-                <w:sz w:val="26"/>
-                <w:szCs w:val="26"/>
-              </w:rPr>
-            </w:pPr>
-          </w:p>
-          <w:p>
-            <w:pPr>
-              <w:jc w:val="both"/>
-              <w:rPr>
-                <w:rFonts w:ascii="Times New Roman" w:hAnsi="Times New Roman" w:cs="Times New Roman"/>
-                <w:b/>
-                <w:bCs/>
-                <w:sz w:val="26"/>
-                <w:szCs w:val="26"/>
-              </w:rPr>
-            </w:pPr>
-            <w:r>
-              <w:rPr>
-                <w:rFonts w:ascii="Times New Roman" w:hAnsi="Times New Roman" w:cs="Times New Roman"/>
-                <w:b/>
-                <w:bCs/>
-                <w:sz w:val="26"/>
-                <w:szCs w:val="26"/>
-              </w:rPr>
-              <w:t>5. **Consumer-Grade 3D Scanning and Printing**:</w:t>
-            </w:r>
-          </w:p>
-          <w:p>
-            <w:pPr>
-              <w:jc w:val="both"/>
-              <w:rPr>
-                <w:rFonts w:ascii="Times New Roman" w:hAnsi="Times New Roman" w:cs="Times New Roman"/>
-                <w:sz w:val="26"/>
-                <w:szCs w:val="26"/>
-              </w:rPr>
-            </w:pPr>
-            <w:r>
-              <w:rPr>
-                <w:rFonts w:ascii="Times New Roman" w:hAnsi="Times New Roman" w:cs="Times New Roman"/>
-                <w:sz w:val="26"/>
-                <w:szCs w:val="26"/>
-              </w:rPr>
-              <w:t xml:space="preserve">   - Create a user-friendly </w:t>
+              <w:t xml:space="preserve"> to reconstruct underwater environments, such as coral reefs, to monitor and study marine life.</w:t>
+            </w:r>
+          </w:p>
+          <w:p>
+            <w:pPr>
+              <w:jc w:val="both"/>
+              <w:rPr>
+                <w:rFonts w:ascii="Times New Roman" w:hAnsi="Times New Roman" w:cs="Times New Roman"/>
+                <w:sz w:val="26"/>
+                <w:szCs w:val="26"/>
+              </w:rPr>
+            </w:pPr>
+            <w:r>
+              <w:rPr>
+                <w:rFonts w:ascii="Times New Roman" w:hAnsi="Times New Roman" w:cs="Times New Roman"/>
+                <w:sz w:val="26"/>
+                <w:szCs w:val="26"/>
+              </w:rPr>
+              <w:t xml:space="preserve">   - Explore the use of </w:t>
             </w:r>
             <w:proofErr w:type="spellStart"/>
             <w:r>
@@ -1722,75 +2143,55 @@
                 <w:sz w:val="26"/>
                 <w:szCs w:val="26"/>
               </w:rPr>
-              <w:t>-based app that allows consumers to scan and print 3D objects using their smartphones.</w:t>
-            </w:r>
-          </w:p>
-          <w:p>
-            <w:pPr>
-              <w:jc w:val="both"/>
-              <w:rPr>
-                <w:rFonts w:ascii="Times New Roman" w:hAnsi="Times New Roman" w:cs="Times New Roman"/>
-                <w:sz w:val="26"/>
-                <w:szCs w:val="26"/>
-              </w:rPr>
-            </w:pPr>
-            <w:r>
-              <w:rPr>
-                <w:rFonts w:ascii="Times New Roman" w:hAnsi="Times New Roman" w:cs="Times New Roman"/>
-                <w:sz w:val="26"/>
-                <w:szCs w:val="26"/>
-              </w:rPr>
-              <w:t xml:space="preserve">   - Evaluate the accuracy and accessibility of this technology for everyday users.</w:t>
-            </w:r>
-          </w:p>
-          <w:p>
-            <w:pPr>
-              <w:jc w:val="both"/>
-              <w:rPr>
-                <w:rFonts w:ascii="Times New Roman" w:hAnsi="Times New Roman" w:cs="Times New Roman"/>
-                <w:sz w:val="26"/>
-                <w:szCs w:val="26"/>
-              </w:rPr>
-            </w:pPr>
-          </w:p>
-          <w:p>
-            <w:pPr>
-              <w:jc w:val="both"/>
-              <w:rPr>
-                <w:rFonts w:ascii="Times New Roman" w:hAnsi="Times New Roman" w:cs="Times New Roman"/>
-                <w:b/>
-                <w:bCs/>
-                <w:sz w:val="26"/>
-                <w:szCs w:val="26"/>
-              </w:rPr>
-            </w:pPr>
-            <w:r>
-              <w:rPr>
-                <w:rFonts w:ascii="Times New Roman" w:hAnsi="Times New Roman" w:cs="Times New Roman"/>
-                <w:b/>
-                <w:bCs/>
-                <w:sz w:val="26"/>
-                <w:szCs w:val="26"/>
-              </w:rPr>
-              <w:t>6. **3D Human Pose Estimation and Animation**:</w:t>
-            </w:r>
-          </w:p>
-          <w:p>
-            <w:pPr>
-              <w:jc w:val="both"/>
-              <w:rPr>
-                <w:rFonts w:ascii="Times New Roman" w:hAnsi="Times New Roman" w:cs="Times New Roman"/>
-                <w:sz w:val="26"/>
-                <w:szCs w:val="26"/>
-              </w:rPr>
-            </w:pPr>
-            <w:r>
-              <w:rPr>
-                <w:rFonts w:ascii="Times New Roman" w:hAnsi="Times New Roman" w:cs="Times New Roman"/>
-                <w:sz w:val="26"/>
-                <w:szCs w:val="26"/>
-              </w:rPr>
-              <w:t xml:space="preserve">   - Develop a </w:t>
+              <w:t xml:space="preserve"> in marine biology and conservation research.</w:t>
+            </w:r>
+          </w:p>
+        </w:tc>
+      </w:tr>
+      <w:tr>
+        <w:tc>
+          <w:tcPr>
+            <w:tcW w:w="9350" w:type="dxa"/>
+          </w:tcPr>
+          <w:p>
+            <w:pPr>
+              <w:jc w:val="both"/>
+              <w:rPr>
+                <w:rFonts w:ascii="Times New Roman" w:hAnsi="Times New Roman" w:cs="Times New Roman"/>
+                <w:b/>
+                <w:bCs/>
+                <w:sz w:val="26"/>
+                <w:szCs w:val="26"/>
+              </w:rPr>
+            </w:pPr>
+            <w:r>
+              <w:rPr>
+                <w:rFonts w:ascii="Times New Roman" w:hAnsi="Times New Roman" w:cs="Times New Roman"/>
+                <w:b/>
+                <w:bCs/>
+                <w:sz w:val="26"/>
+                <w:szCs w:val="26"/>
+              </w:rPr>
+              <w:lastRenderedPageBreak/>
+              <w:t>9. **Enhancing Archaeological Surveys**:</w:t>
+            </w:r>
+          </w:p>
+          <w:p>
+            <w:pPr>
+              <w:jc w:val="both"/>
+              <w:rPr>
+                <w:rFonts w:ascii="Times New Roman" w:hAnsi="Times New Roman" w:cs="Times New Roman"/>
+                <w:sz w:val="26"/>
+                <w:szCs w:val="26"/>
+              </w:rPr>
+            </w:pPr>
+            <w:r>
+              <w:rPr>
+                <w:rFonts w:ascii="Times New Roman" w:hAnsi="Times New Roman" w:cs="Times New Roman"/>
+                <w:sz w:val="26"/>
+                <w:szCs w:val="26"/>
+              </w:rPr>
+              <w:t xml:space="preserve">   - Apply </w:t>
             </w:r>
             <w:proofErr w:type="spellStart"/>
             <w:r>
@@ -1808,75 +2209,25 @@
                 <w:sz w:val="26"/>
                 <w:szCs w:val="26"/>
               </w:rPr>
-              <w:t>-based system that can estimate and animate 3D human poses from 2D video footage.</w:t>
-            </w:r>
-          </w:p>
-          <w:p>
-            <w:pPr>
-              <w:jc w:val="both"/>
-              <w:rPr>
-                <w:rFonts w:ascii="Times New Roman" w:hAnsi="Times New Roman" w:cs="Times New Roman"/>
-                <w:sz w:val="26"/>
-                <w:szCs w:val="26"/>
-              </w:rPr>
-            </w:pPr>
-            <w:r>
-              <w:rPr>
-                <w:rFonts w:ascii="Times New Roman" w:hAnsi="Times New Roman" w:cs="Times New Roman"/>
-                <w:sz w:val="26"/>
-                <w:szCs w:val="26"/>
-              </w:rPr>
-              <w:t xml:space="preserve">   - Research the potential applications in fields like animation, sports analysis, and biomechanics.</w:t>
-            </w:r>
-          </w:p>
-          <w:p>
-            <w:pPr>
-              <w:jc w:val="both"/>
-              <w:rPr>
-                <w:rFonts w:ascii="Times New Roman" w:hAnsi="Times New Roman" w:cs="Times New Roman"/>
-                <w:sz w:val="26"/>
-                <w:szCs w:val="26"/>
-              </w:rPr>
-            </w:pPr>
-          </w:p>
-          <w:p>
-            <w:pPr>
-              <w:jc w:val="both"/>
-              <w:rPr>
-                <w:rFonts w:ascii="Times New Roman" w:hAnsi="Times New Roman" w:cs="Times New Roman"/>
-                <w:b/>
-                <w:bCs/>
-                <w:sz w:val="26"/>
-                <w:szCs w:val="26"/>
-              </w:rPr>
-            </w:pPr>
-            <w:r>
-              <w:rPr>
-                <w:rFonts w:ascii="Times New Roman" w:hAnsi="Times New Roman" w:cs="Times New Roman"/>
-                <w:b/>
-                <w:bCs/>
-                <w:sz w:val="26"/>
-                <w:szCs w:val="26"/>
-              </w:rPr>
-              <w:t>7. **Dynamic Scene Reconstruction for Virtual Reality (VR) Content Creation**:</w:t>
-            </w:r>
-          </w:p>
-          <w:p>
-            <w:pPr>
-              <w:jc w:val="both"/>
-              <w:rPr>
-                <w:rFonts w:ascii="Times New Roman" w:hAnsi="Times New Roman" w:cs="Times New Roman"/>
-                <w:sz w:val="26"/>
-                <w:szCs w:val="26"/>
-              </w:rPr>
-            </w:pPr>
-            <w:r>
-              <w:rPr>
-                <w:rFonts w:ascii="Times New Roman" w:hAnsi="Times New Roman" w:cs="Times New Roman"/>
-                <w:sz w:val="26"/>
-                <w:szCs w:val="26"/>
-              </w:rPr>
-              <w:t xml:space="preserve">   - Build a </w:t>
+              <w:t xml:space="preserve"> to create 3D models of archaeological sites and artifacts, improving documentation and analysis in archaeology.</w:t>
+            </w:r>
+          </w:p>
+          <w:p>
+            <w:pPr>
+              <w:jc w:val="both"/>
+              <w:rPr>
+                <w:rFonts w:ascii="Times New Roman" w:hAnsi="Times New Roman" w:cs="Times New Roman"/>
+                <w:sz w:val="26"/>
+                <w:szCs w:val="26"/>
+              </w:rPr>
+            </w:pPr>
+            <w:r>
+              <w:rPr>
+                <w:rFonts w:ascii="Times New Roman" w:hAnsi="Times New Roman" w:cs="Times New Roman"/>
+                <w:sz w:val="26"/>
+                <w:szCs w:val="26"/>
+              </w:rPr>
+              <w:t xml:space="preserve">   - Evaluate the accuracy and efficiency of </w:t>
             </w:r>
             <w:proofErr w:type="spellStart"/>
             <w:r>
@@ -1894,25 +2245,64 @@
                 <w:sz w:val="26"/>
                 <w:szCs w:val="26"/>
               </w:rPr>
-              <w:t>-based tool for content creators to efficiently generate realistic 3D environments for VR experiences.</w:t>
-            </w:r>
-          </w:p>
-          <w:p>
-            <w:pPr>
-              <w:jc w:val="both"/>
-              <w:rPr>
-                <w:rFonts w:ascii="Times New Roman" w:hAnsi="Times New Roman" w:cs="Times New Roman"/>
-                <w:sz w:val="26"/>
-                <w:szCs w:val="26"/>
-              </w:rPr>
-            </w:pPr>
-            <w:r>
-              <w:rPr>
-                <w:rFonts w:ascii="Times New Roman" w:hAnsi="Times New Roman" w:cs="Times New Roman"/>
-                <w:sz w:val="26"/>
-                <w:szCs w:val="26"/>
-              </w:rPr>
-              <w:t xml:space="preserve">   - Investigate how </w:t>
+              <w:t xml:space="preserve"> in this context.</w:t>
+            </w:r>
+          </w:p>
+          <w:p>
+            <w:pPr>
+              <w:jc w:val="both"/>
+              <w:rPr>
+                <w:rFonts w:ascii="Times New Roman" w:hAnsi="Times New Roman" w:cs="Times New Roman"/>
+                <w:sz w:val="26"/>
+                <w:szCs w:val="26"/>
+              </w:rPr>
+            </w:pPr>
+          </w:p>
+        </w:tc>
+      </w:tr>
+      <w:tr>
+        <w:tc>
+          <w:tcPr>
+            <w:tcW w:w="9350" w:type="dxa"/>
+          </w:tcPr>
+          <w:p>
+            <w:pPr>
+              <w:jc w:val="both"/>
+              <w:rPr>
+                <w:rFonts w:ascii="Times New Roman" w:hAnsi="Times New Roman" w:cs="Times New Roman"/>
+                <w:b/>
+                <w:bCs/>
+                <w:sz w:val="26"/>
+                <w:szCs w:val="26"/>
+              </w:rPr>
+            </w:pPr>
+            <w:r>
+              <w:rPr>
+                <w:rFonts w:ascii="Times New Roman" w:hAnsi="Times New Roman" w:cs="Times New Roman"/>
+                <w:b/>
+                <w:bCs/>
+                <w:sz w:val="26"/>
+                <w:szCs w:val="26"/>
+              </w:rPr>
+              <w:t>10. **3D Reconstruction for Disaster Response**:</w:t>
+            </w:r>
+          </w:p>
+          <w:p>
+            <w:pPr>
+              <w:jc w:val="both"/>
+              <w:rPr>
+                <w:rFonts w:ascii="Times New Roman" w:hAnsi="Times New Roman" w:cs="Times New Roman"/>
+                <w:sz w:val="26"/>
+                <w:szCs w:val="26"/>
+              </w:rPr>
+            </w:pPr>
+            <w:r>
+              <w:rPr>
+                <w:rFonts w:ascii="Times New Roman" w:hAnsi="Times New Roman" w:cs="Times New Roman"/>
+                <w:sz w:val="26"/>
+                <w:szCs w:val="26"/>
+              </w:rPr>
+              <w:t xml:space="preserve">    - Develop a </w:t>
             </w:r>
             <w:proofErr w:type="spellStart"/>
             <w:r>
@@ -1930,68 +2320,82 @@
                 <w:sz w:val="26"/>
                 <w:szCs w:val="26"/>
               </w:rPr>
-              <w:t xml:space="preserve"> can streamline VR content production pipelines.</w:t>
-            </w:r>
-          </w:p>
-          <w:p>
-            <w:pPr>
-              <w:jc w:val="both"/>
-              <w:rPr>
-                <w:rFonts w:ascii="Times New Roman" w:hAnsi="Times New Roman" w:cs="Times New Roman"/>
-                <w:sz w:val="26"/>
-                <w:szCs w:val="26"/>
-              </w:rPr>
-            </w:pPr>
-          </w:p>
-          <w:p>
-            <w:pPr>
-              <w:jc w:val="both"/>
-              <w:rPr>
-                <w:rFonts w:ascii="Times New Roman" w:hAnsi="Times New Roman" w:cs="Times New Roman"/>
-                <w:sz w:val="26"/>
-                <w:szCs w:val="26"/>
-              </w:rPr>
-            </w:pPr>
-          </w:p>
-          <w:p>
-            <w:pPr>
-              <w:jc w:val="both"/>
-              <w:rPr>
-                <w:rFonts w:ascii="Times New Roman" w:hAnsi="Times New Roman" w:cs="Times New Roman"/>
-                <w:b/>
-                <w:bCs/>
-                <w:sz w:val="26"/>
-                <w:szCs w:val="26"/>
-              </w:rPr>
-            </w:pPr>
-            <w:r>
-              <w:rPr>
-                <w:rFonts w:ascii="Times New Roman" w:hAnsi="Times New Roman" w:cs="Times New Roman"/>
-                <w:b/>
-                <w:bCs/>
-                <w:sz w:val="26"/>
-                <w:szCs w:val="26"/>
-              </w:rPr>
-              <w:lastRenderedPageBreak/>
-              <w:t>8. **3D Reconstruction of Underwater Ecosystems**:</w:t>
-            </w:r>
-          </w:p>
-          <w:p>
-            <w:pPr>
-              <w:jc w:val="both"/>
-              <w:rPr>
-                <w:rFonts w:ascii="Times New Roman" w:hAnsi="Times New Roman" w:cs="Times New Roman"/>
-                <w:sz w:val="26"/>
-                <w:szCs w:val="26"/>
-              </w:rPr>
-            </w:pPr>
-            <w:r>
-              <w:rPr>
-                <w:rFonts w:ascii="Times New Roman" w:hAnsi="Times New Roman" w:cs="Times New Roman"/>
-                <w:sz w:val="26"/>
-                <w:szCs w:val="26"/>
-              </w:rPr>
-              <w:t xml:space="preserve">   - Use </w:t>
+              <w:t>-based system that can rapidly reconstruct disaster-stricken areas to aid in search and rescue missions.</w:t>
+            </w:r>
+          </w:p>
+          <w:p>
+            <w:pPr>
+              <w:jc w:val="both"/>
+              <w:rPr>
+                <w:rFonts w:ascii="Times New Roman" w:hAnsi="Times New Roman" w:cs="Times New Roman"/>
+                <w:sz w:val="26"/>
+                <w:szCs w:val="26"/>
+              </w:rPr>
+            </w:pPr>
+            <w:r>
+              <w:rPr>
+                <w:rFonts w:ascii="Times New Roman" w:hAnsi="Times New Roman" w:cs="Times New Roman"/>
+                <w:sz w:val="26"/>
+                <w:szCs w:val="26"/>
+              </w:rPr>
+              <w:t xml:space="preserve">    - Analyze the system's effectiveness in emergency response scenarios.</w:t>
+            </w:r>
+          </w:p>
+          <w:p>
+            <w:pPr>
+              <w:jc w:val="both"/>
+              <w:rPr>
+                <w:rFonts w:ascii="Times New Roman" w:hAnsi="Times New Roman" w:cs="Times New Roman"/>
+                <w:sz w:val="26"/>
+                <w:szCs w:val="26"/>
+              </w:rPr>
+            </w:pPr>
+          </w:p>
+        </w:tc>
+      </w:tr>
+      <w:tr>
+        <w:tc>
+          <w:tcPr>
+            <w:tcW w:w="9350" w:type="dxa"/>
+          </w:tcPr>
+          <w:p>
+            <w:pPr>
+              <w:jc w:val="both"/>
+              <w:rPr>
+                <w:rFonts w:ascii="Times New Roman" w:hAnsi="Times New Roman" w:cs="Times New Roman"/>
+                <w:b/>
+                <w:bCs/>
+                <w:sz w:val="26"/>
+                <w:szCs w:val="26"/>
+              </w:rPr>
+            </w:pPr>
+            <w:r>
+              <w:rPr>
+                <w:rFonts w:ascii="Times New Roman" w:hAnsi="Times New Roman" w:cs="Times New Roman"/>
+                <w:b/>
+                <w:bCs/>
+                <w:sz w:val="26"/>
+                <w:szCs w:val="26"/>
+              </w:rPr>
+              <w:t>11. **3D Reconstruction for Virtual Sports Analysis**:</w:t>
+            </w:r>
+          </w:p>
+          <w:p>
+            <w:pPr>
+              <w:jc w:val="both"/>
+              <w:rPr>
+                <w:rFonts w:ascii="Times New Roman" w:hAnsi="Times New Roman" w:cs="Times New Roman"/>
+                <w:sz w:val="26"/>
+                <w:szCs w:val="26"/>
+              </w:rPr>
+            </w:pPr>
+            <w:r>
+              <w:rPr>
+                <w:rFonts w:ascii="Times New Roman" w:hAnsi="Times New Roman" w:cs="Times New Roman"/>
+                <w:sz w:val="26"/>
+                <w:szCs w:val="26"/>
+              </w:rPr>
+              <w:t xml:space="preserve">    - Use </w:t>
             </w:r>
             <w:proofErr w:type="spellStart"/>
             <w:r>
@@ -2009,25 +2413,82 @@
                 <w:sz w:val="26"/>
                 <w:szCs w:val="26"/>
               </w:rPr>
-              <w:t xml:space="preserve"> to reconstruct underwater environments, such as coral reefs, to monitor and study marine life.</w:t>
-            </w:r>
-          </w:p>
-          <w:p>
-            <w:pPr>
-              <w:jc w:val="both"/>
-              <w:rPr>
-                <w:rFonts w:ascii="Times New Roman" w:hAnsi="Times New Roman" w:cs="Times New Roman"/>
-                <w:sz w:val="26"/>
-                <w:szCs w:val="26"/>
-              </w:rPr>
-            </w:pPr>
-            <w:r>
-              <w:rPr>
-                <w:rFonts w:ascii="Times New Roman" w:hAnsi="Times New Roman" w:cs="Times New Roman"/>
-                <w:sz w:val="26"/>
-                <w:szCs w:val="26"/>
-              </w:rPr>
-              <w:t xml:space="preserve">   - Explore the use of </w:t>
+              <w:t xml:space="preserve"> to reconstruct sports events in 3D, enabling in-depth analysis of player movements and strategies.</w:t>
+            </w:r>
+          </w:p>
+          <w:p>
+            <w:pPr>
+              <w:jc w:val="both"/>
+              <w:rPr>
+                <w:rFonts w:ascii="Times New Roman" w:hAnsi="Times New Roman" w:cs="Times New Roman"/>
+                <w:sz w:val="26"/>
+                <w:szCs w:val="26"/>
+              </w:rPr>
+            </w:pPr>
+            <w:r>
+              <w:rPr>
+                <w:rFonts w:ascii="Times New Roman" w:hAnsi="Times New Roman" w:cs="Times New Roman"/>
+                <w:sz w:val="26"/>
+                <w:szCs w:val="26"/>
+              </w:rPr>
+              <w:t xml:space="preserve">    - Assess how this technology can benefit sports coaching and analysis.</w:t>
+            </w:r>
+          </w:p>
+          <w:p>
+            <w:pPr>
+              <w:jc w:val="both"/>
+              <w:rPr>
+                <w:rFonts w:ascii="Times New Roman" w:hAnsi="Times New Roman" w:cs="Times New Roman"/>
+                <w:sz w:val="26"/>
+                <w:szCs w:val="26"/>
+              </w:rPr>
+            </w:pPr>
+          </w:p>
+        </w:tc>
+      </w:tr>
+      <w:tr>
+        <w:tc>
+          <w:tcPr>
+            <w:tcW w:w="9350" w:type="dxa"/>
+          </w:tcPr>
+          <w:p>
+            <w:pPr>
+              <w:jc w:val="both"/>
+              <w:rPr>
+                <w:rFonts w:ascii="Times New Roman" w:hAnsi="Times New Roman" w:cs="Times New Roman"/>
+                <w:b/>
+                <w:bCs/>
+                <w:sz w:val="26"/>
+                <w:szCs w:val="26"/>
+              </w:rPr>
+            </w:pPr>
+            <w:r>
+              <w:rPr>
+                <w:rFonts w:ascii="Times New Roman" w:hAnsi="Times New Roman" w:cs="Times New Roman"/>
+                <w:b/>
+                <w:bCs/>
+                <w:sz w:val="26"/>
+                <w:szCs w:val="26"/>
+              </w:rPr>
+              <w:t>12. **Virtual Try-On for Jewelry and Accessories**:</w:t>
+            </w:r>
+          </w:p>
+          <w:p>
+            <w:pPr>
+              <w:jc w:val="both"/>
+              <w:rPr>
+                <w:rFonts w:ascii="Times New Roman" w:hAnsi="Times New Roman" w:cs="Times New Roman"/>
+                <w:sz w:val="26"/>
+                <w:szCs w:val="26"/>
+              </w:rPr>
+            </w:pPr>
+            <w:r>
+              <w:rPr>
+                <w:rFonts w:ascii="Times New Roman" w:hAnsi="Times New Roman" w:cs="Times New Roman"/>
+                <w:sz w:val="26"/>
+                <w:szCs w:val="26"/>
+              </w:rPr>
+              <w:t xml:space="preserve">    - Create a </w:t>
             </w:r>
             <w:proofErr w:type="spellStart"/>
             <w:r>
@@ -2045,350 +2506,6 @@
                 <w:sz w:val="26"/>
                 <w:szCs w:val="26"/>
               </w:rPr>
-              <w:t xml:space="preserve"> in marine biology and conservation research.</w:t>
-            </w:r>
-          </w:p>
-          <w:p>
-            <w:pPr>
-              <w:jc w:val="both"/>
-              <w:rPr>
-                <w:rFonts w:ascii="Times New Roman" w:hAnsi="Times New Roman" w:cs="Times New Roman"/>
-                <w:sz w:val="26"/>
-                <w:szCs w:val="26"/>
-              </w:rPr>
-            </w:pPr>
-          </w:p>
-          <w:p>
-            <w:pPr>
-              <w:jc w:val="both"/>
-              <w:rPr>
-                <w:rFonts w:ascii="Times New Roman" w:hAnsi="Times New Roman" w:cs="Times New Roman"/>
-                <w:b/>
-                <w:bCs/>
-                <w:sz w:val="26"/>
-                <w:szCs w:val="26"/>
-              </w:rPr>
-            </w:pPr>
-            <w:r>
-              <w:rPr>
-                <w:rFonts w:ascii="Times New Roman" w:hAnsi="Times New Roman" w:cs="Times New Roman"/>
-                <w:b/>
-                <w:bCs/>
-                <w:sz w:val="26"/>
-                <w:szCs w:val="26"/>
-              </w:rPr>
-              <w:t>9. **Enhancing Archaeological Surveys**:</w:t>
-            </w:r>
-          </w:p>
-          <w:p>
-            <w:pPr>
-              <w:jc w:val="both"/>
-              <w:rPr>
-                <w:rFonts w:ascii="Times New Roman" w:hAnsi="Times New Roman" w:cs="Times New Roman"/>
-                <w:sz w:val="26"/>
-                <w:szCs w:val="26"/>
-              </w:rPr>
-            </w:pPr>
-            <w:r>
-              <w:rPr>
-                <w:rFonts w:ascii="Times New Roman" w:hAnsi="Times New Roman" w:cs="Times New Roman"/>
-                <w:sz w:val="26"/>
-                <w:szCs w:val="26"/>
-              </w:rPr>
-              <w:t xml:space="preserve">   - Apply </w:t>
-            </w:r>
-            <w:proofErr w:type="spellStart"/>
-            <w:r>
-              <w:rPr>
-                <w:rFonts w:ascii="Times New Roman" w:hAnsi="Times New Roman" w:cs="Times New Roman"/>
-                <w:sz w:val="26"/>
-                <w:szCs w:val="26"/>
-              </w:rPr>
-              <w:t>NeRF</w:t>
-            </w:r>
-            <w:proofErr w:type="spellEnd"/>
-            <w:r>
-              <w:rPr>
-                <w:rFonts w:ascii="Times New Roman" w:hAnsi="Times New Roman" w:cs="Times New Roman"/>
-                <w:sz w:val="26"/>
-                <w:szCs w:val="26"/>
-              </w:rPr>
-              <w:t xml:space="preserve"> to create 3D models of archaeological sites and artifacts, improving documentation and analysis in archaeology.</w:t>
-            </w:r>
-          </w:p>
-          <w:p>
-            <w:pPr>
-              <w:jc w:val="both"/>
-              <w:rPr>
-                <w:rFonts w:ascii="Times New Roman" w:hAnsi="Times New Roman" w:cs="Times New Roman"/>
-                <w:sz w:val="26"/>
-                <w:szCs w:val="26"/>
-              </w:rPr>
-            </w:pPr>
-            <w:r>
-              <w:rPr>
-                <w:rFonts w:ascii="Times New Roman" w:hAnsi="Times New Roman" w:cs="Times New Roman"/>
-                <w:sz w:val="26"/>
-                <w:szCs w:val="26"/>
-              </w:rPr>
-              <w:t xml:space="preserve">   - Evaluate the accuracy and efficiency of </w:t>
-            </w:r>
-            <w:proofErr w:type="spellStart"/>
-            <w:r>
-              <w:rPr>
-                <w:rFonts w:ascii="Times New Roman" w:hAnsi="Times New Roman" w:cs="Times New Roman"/>
-                <w:sz w:val="26"/>
-                <w:szCs w:val="26"/>
-              </w:rPr>
-              <w:t>NeRF</w:t>
-            </w:r>
-            <w:proofErr w:type="spellEnd"/>
-            <w:r>
-              <w:rPr>
-                <w:rFonts w:ascii="Times New Roman" w:hAnsi="Times New Roman" w:cs="Times New Roman"/>
-                <w:sz w:val="26"/>
-                <w:szCs w:val="26"/>
-              </w:rPr>
-              <w:t xml:space="preserve"> in this context.</w:t>
-            </w:r>
-          </w:p>
-          <w:p>
-            <w:pPr>
-              <w:jc w:val="both"/>
-              <w:rPr>
-                <w:rFonts w:ascii="Times New Roman" w:hAnsi="Times New Roman" w:cs="Times New Roman"/>
-                <w:sz w:val="26"/>
-                <w:szCs w:val="26"/>
-              </w:rPr>
-            </w:pPr>
-          </w:p>
-          <w:p>
-            <w:pPr>
-              <w:jc w:val="both"/>
-              <w:rPr>
-                <w:rFonts w:ascii="Times New Roman" w:hAnsi="Times New Roman" w:cs="Times New Roman"/>
-                <w:b/>
-                <w:bCs/>
-                <w:sz w:val="26"/>
-                <w:szCs w:val="26"/>
-              </w:rPr>
-            </w:pPr>
-            <w:r>
-              <w:rPr>
-                <w:rFonts w:ascii="Times New Roman" w:hAnsi="Times New Roman" w:cs="Times New Roman"/>
-                <w:b/>
-                <w:bCs/>
-                <w:sz w:val="26"/>
-                <w:szCs w:val="26"/>
-              </w:rPr>
-              <w:t>10. **3D Reconstruction for Disaster Response**:</w:t>
-            </w:r>
-          </w:p>
-          <w:p>
-            <w:pPr>
-              <w:jc w:val="both"/>
-              <w:rPr>
-                <w:rFonts w:ascii="Times New Roman" w:hAnsi="Times New Roman" w:cs="Times New Roman"/>
-                <w:sz w:val="26"/>
-                <w:szCs w:val="26"/>
-              </w:rPr>
-            </w:pPr>
-            <w:r>
-              <w:rPr>
-                <w:rFonts w:ascii="Times New Roman" w:hAnsi="Times New Roman" w:cs="Times New Roman"/>
-                <w:sz w:val="26"/>
-                <w:szCs w:val="26"/>
-              </w:rPr>
-              <w:t xml:space="preserve">    - Develop a </w:t>
-            </w:r>
-            <w:proofErr w:type="spellStart"/>
-            <w:r>
-              <w:rPr>
-                <w:rFonts w:ascii="Times New Roman" w:hAnsi="Times New Roman" w:cs="Times New Roman"/>
-                <w:sz w:val="26"/>
-                <w:szCs w:val="26"/>
-              </w:rPr>
-              <w:t>NeRF</w:t>
-            </w:r>
-            <w:proofErr w:type="spellEnd"/>
-            <w:r>
-              <w:rPr>
-                <w:rFonts w:ascii="Times New Roman" w:hAnsi="Times New Roman" w:cs="Times New Roman"/>
-                <w:sz w:val="26"/>
-                <w:szCs w:val="26"/>
-              </w:rPr>
-              <w:t>-based system that can rapidly reconstruct disaster-stricken areas to aid in search and rescue missions.</w:t>
-            </w:r>
-          </w:p>
-          <w:p>
-            <w:pPr>
-              <w:jc w:val="both"/>
-              <w:rPr>
-                <w:rFonts w:ascii="Times New Roman" w:hAnsi="Times New Roman" w:cs="Times New Roman"/>
-                <w:sz w:val="26"/>
-                <w:szCs w:val="26"/>
-              </w:rPr>
-            </w:pPr>
-            <w:r>
-              <w:rPr>
-                <w:rFonts w:ascii="Times New Roman" w:hAnsi="Times New Roman" w:cs="Times New Roman"/>
-                <w:sz w:val="26"/>
-                <w:szCs w:val="26"/>
-              </w:rPr>
-              <w:t xml:space="preserve">    - Analyze the system's effectiveness in emergency response scenarios.</w:t>
-            </w:r>
-          </w:p>
-          <w:p>
-            <w:pPr>
-              <w:jc w:val="both"/>
-              <w:rPr>
-                <w:rFonts w:ascii="Times New Roman" w:hAnsi="Times New Roman" w:cs="Times New Roman"/>
-                <w:sz w:val="26"/>
-                <w:szCs w:val="26"/>
-              </w:rPr>
-            </w:pPr>
-          </w:p>
-          <w:p>
-            <w:pPr>
-              <w:jc w:val="both"/>
-              <w:rPr>
-                <w:rFonts w:ascii="Times New Roman" w:hAnsi="Times New Roman" w:cs="Times New Roman"/>
-                <w:b/>
-                <w:bCs/>
-                <w:sz w:val="26"/>
-                <w:szCs w:val="26"/>
-              </w:rPr>
-            </w:pPr>
-            <w:r>
-              <w:rPr>
-                <w:rFonts w:ascii="Times New Roman" w:hAnsi="Times New Roman" w:cs="Times New Roman"/>
-                <w:b/>
-                <w:bCs/>
-                <w:sz w:val="26"/>
-                <w:szCs w:val="26"/>
-              </w:rPr>
-              <w:t>11. **3D Reconstruction for Virtual Sports Analysis**:</w:t>
-            </w:r>
-          </w:p>
-          <w:p>
-            <w:pPr>
-              <w:jc w:val="both"/>
-              <w:rPr>
-                <w:rFonts w:ascii="Times New Roman" w:hAnsi="Times New Roman" w:cs="Times New Roman"/>
-                <w:sz w:val="26"/>
-                <w:szCs w:val="26"/>
-              </w:rPr>
-            </w:pPr>
-            <w:r>
-              <w:rPr>
-                <w:rFonts w:ascii="Times New Roman" w:hAnsi="Times New Roman" w:cs="Times New Roman"/>
-                <w:sz w:val="26"/>
-                <w:szCs w:val="26"/>
-              </w:rPr>
-              <w:t xml:space="preserve">    - Use </w:t>
-            </w:r>
-            <w:proofErr w:type="spellStart"/>
-            <w:r>
-              <w:rPr>
-                <w:rFonts w:ascii="Times New Roman" w:hAnsi="Times New Roman" w:cs="Times New Roman"/>
-                <w:sz w:val="26"/>
-                <w:szCs w:val="26"/>
-              </w:rPr>
-              <w:t>NeRF</w:t>
-            </w:r>
-            <w:proofErr w:type="spellEnd"/>
-            <w:r>
-              <w:rPr>
-                <w:rFonts w:ascii="Times New Roman" w:hAnsi="Times New Roman" w:cs="Times New Roman"/>
-                <w:sz w:val="26"/>
-                <w:szCs w:val="26"/>
-              </w:rPr>
-              <w:t xml:space="preserve"> to reconstruct sports events in 3D, enabling in-depth analysis of player movements and strategies.</w:t>
-            </w:r>
-          </w:p>
-          <w:p>
-            <w:pPr>
-              <w:jc w:val="both"/>
-              <w:rPr>
-                <w:rFonts w:ascii="Times New Roman" w:hAnsi="Times New Roman" w:cs="Times New Roman"/>
-                <w:sz w:val="26"/>
-                <w:szCs w:val="26"/>
-              </w:rPr>
-            </w:pPr>
-            <w:r>
-              <w:rPr>
-                <w:rFonts w:ascii="Times New Roman" w:hAnsi="Times New Roman" w:cs="Times New Roman"/>
-                <w:sz w:val="26"/>
-                <w:szCs w:val="26"/>
-              </w:rPr>
-              <w:t xml:space="preserve">    - Assess how this technology can benefit sports coaching and analysis.</w:t>
-            </w:r>
-          </w:p>
-          <w:p>
-            <w:pPr>
-              <w:jc w:val="both"/>
-              <w:rPr>
-                <w:rFonts w:ascii="Times New Roman" w:hAnsi="Times New Roman" w:cs="Times New Roman"/>
-                <w:sz w:val="26"/>
-                <w:szCs w:val="26"/>
-              </w:rPr>
-            </w:pPr>
-          </w:p>
-          <w:p>
-            <w:pPr>
-              <w:jc w:val="both"/>
-              <w:rPr>
-                <w:rFonts w:ascii="Times New Roman" w:hAnsi="Times New Roman" w:cs="Times New Roman"/>
-                <w:b/>
-                <w:bCs/>
-                <w:sz w:val="26"/>
-                <w:szCs w:val="26"/>
-              </w:rPr>
-            </w:pPr>
-            <w:r>
-              <w:rPr>
-                <w:rFonts w:ascii="Times New Roman" w:hAnsi="Times New Roman" w:cs="Times New Roman"/>
-                <w:b/>
-                <w:bCs/>
-                <w:sz w:val="26"/>
-                <w:szCs w:val="26"/>
-              </w:rPr>
-              <w:t>12. **Virtual Try-On for Jewelry and Accessories**:</w:t>
-            </w:r>
-          </w:p>
-          <w:p>
-            <w:pPr>
-              <w:jc w:val="both"/>
-              <w:rPr>
-                <w:rFonts w:ascii="Times New Roman" w:hAnsi="Times New Roman" w:cs="Times New Roman"/>
-                <w:sz w:val="26"/>
-                <w:szCs w:val="26"/>
-              </w:rPr>
-            </w:pPr>
-            <w:r>
-              <w:rPr>
-                <w:rFonts w:ascii="Times New Roman" w:hAnsi="Times New Roman" w:cs="Times New Roman"/>
-                <w:sz w:val="26"/>
-                <w:szCs w:val="26"/>
-              </w:rPr>
-              <w:t xml:space="preserve">    - Create a </w:t>
-            </w:r>
-            <w:proofErr w:type="spellStart"/>
-            <w:r>
-              <w:rPr>
-                <w:rFonts w:ascii="Times New Roman" w:hAnsi="Times New Roman" w:cs="Times New Roman"/>
-                <w:sz w:val="26"/>
-                <w:szCs w:val="26"/>
-              </w:rPr>
-              <w:t>NeRF</w:t>
-            </w:r>
-            <w:proofErr w:type="spellEnd"/>
-            <w:r>
-              <w:rPr>
-                <w:rFonts w:ascii="Times New Roman" w:hAnsi="Times New Roman" w:cs="Times New Roman"/>
-                <w:sz w:val="26"/>
-                <w:szCs w:val="26"/>
-              </w:rPr>
               <w:t>-based virtual try-on system for jewelry and fashion accessories.</w:t>
             </w:r>
           </w:p>
@@ -2419,42 +2536,6 @@
                 <w:szCs w:val="26"/>
               </w:rPr>
             </w:pPr>
-          </w:p>
-          <w:p>
-            <w:pPr>
-              <w:jc w:val="both"/>
-              <w:rPr>
-                <w:rFonts w:ascii="Times New Roman" w:hAnsi="Times New Roman" w:cs="Times New Roman"/>
-                <w:sz w:val="26"/>
-                <w:szCs w:val="26"/>
-              </w:rPr>
-            </w:pPr>
-            <w:r>
-              <w:rPr>
-                <w:rFonts w:ascii="Times New Roman" w:hAnsi="Times New Roman" w:cs="Times New Roman"/>
-                <w:sz w:val="26"/>
-                <w:szCs w:val="26"/>
-              </w:rPr>
-              <w:t xml:space="preserve">Each of these ideas offers a unique research opportunity in the field of Neural Radiance Fields and has the potential to advance knowledge and practical applications in various domains. Researchers can explore the feasibility, accuracy, and real-world impact of these </w:t>
-            </w:r>
-            <w:proofErr w:type="spellStart"/>
-            <w:r>
-              <w:rPr>
-                <w:rFonts w:ascii="Times New Roman" w:hAnsi="Times New Roman" w:cs="Times New Roman"/>
-                <w:sz w:val="26"/>
-                <w:szCs w:val="26"/>
-              </w:rPr>
-              <w:t>NeRF</w:t>
-            </w:r>
-            <w:proofErr w:type="spellEnd"/>
-            <w:r>
-              <w:rPr>
-                <w:rFonts w:ascii="Times New Roman" w:hAnsi="Times New Roman" w:cs="Times New Roman"/>
-                <w:sz w:val="26"/>
-                <w:szCs w:val="26"/>
-              </w:rPr>
-              <w:t>-based systems and publish their findings in relevant academic journals and conferences.</w:t>
-            </w:r>
           </w:p>
         </w:tc>
       </w:tr>
@@ -2520,7 +2601,7 @@
 </file>
 
 <file path=word/styles.xml><?xml version="1.0" encoding="utf-8"?>
-<w:styles xmlns:mc="http://schemas.openxmlformats.org/markup-compatibility/2006" xmlns:r="http://schemas.openxmlformats.org/officeDocument/2006/relationships" xmlns:w="http://schemas.openxmlformats.org/wordprocessingml/2006/main" xmlns:w14="http://schemas.microsoft.com/office/word/2010/wordml" xmlns:w15="http://schemas.microsoft.com/office/word/2012/wordml" xmlns:w16cex="http://schemas.microsoft.com/office/word/2018/wordml/cex" xmlns:w16cid="http://schemas.microsoft.com/office/word/2016/wordml/cid" xmlns:w16="http://schemas.microsoft.com/office/word/2018/wordml" xmlns:w16sdtdh="http://schemas.microsoft.com/office/word/2020/wordml/sdtdatahash" xmlns:w16se="http://schemas.microsoft.com/office/word/2015/wordml/symex" mc:Ignorable="w14 w15 w16se w16cid w16 w16cex w16sdtdh">
+<w:styles xmlns:mc="http://schemas.openxmlformats.org/markup-compatibility/2006" xmlns:r="http://schemas.openxmlformats.org/officeDocument/2006/relationships" xmlns:w="http://schemas.openxmlformats.org/wordprocessingml/2006/main" xmlns:w14="http://schemas.microsoft.com/office/word/2010/wordml" xmlns:w15="http://schemas.microsoft.com/office/word/2012/wordml" xmlns:w16se="http://schemas.microsoft.com/office/word/2015/wordml/symex" mc:Ignorable="w14 w15 w16se">
   <w:docDefaults>
     <w:rPrDefault>
       <w:rPr>
@@ -2536,7 +2617,7 @@
       </w:pPr>
     </w:pPrDefault>
   </w:docDefaults>
-  <w:latentStyles w:defLockedState="0" w:defUIPriority="99" w:defSemiHidden="0" w:defUnhideWhenUsed="0" w:defQFormat="0" w:count="376">
+  <w:latentStyles w:defLockedState="0" w:defUIPriority="99" w:defSemiHidden="0" w:defUnhideWhenUsed="0" w:defQFormat="0" w:count="371">
     <w:lsdException w:name="Normal" w:uiPriority="0" w:qFormat="1"/>
     <w:lsdException w:name="heading 1" w:uiPriority="9" w:qFormat="1"/>
     <w:lsdException w:name="heading 2" w:semiHidden="1" w:uiPriority="9" w:unhideWhenUsed="1" w:qFormat="1"/>
@@ -2908,11 +2989,6 @@
     <w:lsdException w:name="List Table 5 Dark Accent 6" w:uiPriority="50"/>
     <w:lsdException w:name="List Table 6 Colorful Accent 6" w:uiPriority="51"/>
     <w:lsdException w:name="List Table 7 Colorful Accent 6" w:uiPriority="52"/>
-    <w:lsdException w:name="Mention" w:semiHidden="1" w:unhideWhenUsed="1"/>
-    <w:lsdException w:name="Smart Hyperlink" w:semiHidden="1" w:unhideWhenUsed="1"/>
-    <w:lsdException w:name="Hashtag" w:semiHidden="1" w:unhideWhenUsed="1"/>
-    <w:lsdException w:name="Unresolved Mention" w:semiHidden="1" w:unhideWhenUsed="1"/>
-    <w:lsdException w:name="Smart Link" w:semiHidden="1" w:unhideWhenUsed="1"/>
   </w:latentStyles>
   <w:style w:type="paragraph" w:default="1" w:styleId="Normal">
     <w:name w:val="Normal"/>

</xml_diff>